<commit_message>
issue with cleaned data save
</commit_message>
<xml_diff>
--- a/inst/Instructions.docx
+++ b/inst/Instructions.docx
@@ -5,11 +5,1863 @@
     <w:p>
       <w:pPr>
         <w:rPr>
-          <w:sz w:val="24"/>
-        </w:rPr>
-      </w:pPr>
+          <w:rFonts w:ascii="Calibri" w:hAnsi="Calibri" w:cs="Calibri"/>
+          <w:sz w:val="24"/>
+        </w:rPr>
+      </w:pPr>
+      <w:r>
+        <w:rPr>
+          <w:rFonts w:ascii="Calibri" w:hAnsi="Calibri" w:cs="Calibri"/>
+          <w:b/>
+          <w:sz w:val="24"/>
+          <w:u w:val="single"/>
+        </w:rPr>
+        <w:t>Installing the Package</w:t>
+      </w:r>
+    </w:p>
+    <w:p>
+      <w:pPr>
+        <w:pStyle w:val="ListParagraph"/>
+        <w:numPr>
+          <w:ilvl w:val="0"/>
+          <w:numId w:val="1"/>
+        </w:numPr>
+        <w:rPr>
+          <w:rFonts w:ascii="Calibri" w:hAnsi="Calibri" w:cs="Calibri"/>
+          <w:sz w:val="24"/>
+        </w:rPr>
+      </w:pPr>
+      <w:r>
+        <w:rPr>
+          <w:rFonts w:ascii="Calibri" w:hAnsi="Calibri" w:cs="Calibri"/>
+          <w:sz w:val="24"/>
+        </w:rPr>
+        <w:t xml:space="preserve">Open </w:t>
+      </w:r>
+      <w:proofErr w:type="spellStart"/>
+      <w:r>
+        <w:rPr>
+          <w:rFonts w:ascii="Calibri" w:hAnsi="Calibri" w:cs="Calibri"/>
+          <w:sz w:val="24"/>
+        </w:rPr>
+        <w:t>RStudio</w:t>
+      </w:r>
+      <w:proofErr w:type="spellEnd"/>
+    </w:p>
+    <w:p>
+      <w:pPr>
+        <w:pStyle w:val="ListParagraph"/>
+        <w:numPr>
+          <w:ilvl w:val="0"/>
+          <w:numId w:val="1"/>
+        </w:numPr>
+        <w:rPr>
+          <w:rFonts w:ascii="Calibri" w:hAnsi="Calibri" w:cs="Calibri"/>
+          <w:sz w:val="24"/>
+        </w:rPr>
+      </w:pPr>
+      <w:r>
+        <w:rPr>
+          <w:rFonts w:ascii="Calibri" w:hAnsi="Calibri" w:cs="Calibri"/>
+          <w:sz w:val="24"/>
+        </w:rPr>
+        <w:t>Enter this into the console (or in a script and then run manually):</w:t>
+      </w:r>
+    </w:p>
+    <w:p>
+      <w:pPr>
+        <w:spacing w:line="240" w:lineRule="auto"/>
+        <w:ind w:left="1440"/>
+        <w:rPr>
+          <w:rFonts w:ascii="Courier New" w:hAnsi="Courier New" w:cs="Courier New"/>
+          <w:sz w:val="24"/>
+        </w:rPr>
+      </w:pPr>
+      <w:r>
+        <w:rPr>
+          <w:rFonts w:ascii="Courier New" w:hAnsi="Courier New" w:cs="Courier New"/>
+          <w:sz w:val="24"/>
+        </w:rPr>
+        <w:t>remotes::</w:t>
+      </w:r>
+      <w:proofErr w:type="spellStart"/>
+      <w:r>
+        <w:rPr>
+          <w:rFonts w:ascii="Courier New" w:hAnsi="Courier New" w:cs="Courier New"/>
+          <w:sz w:val="24"/>
+        </w:rPr>
+        <w:t>install_</w:t>
+      </w:r>
+      <w:proofErr w:type="gramStart"/>
+      <w:r>
+        <w:rPr>
+          <w:rFonts w:ascii="Courier New" w:hAnsi="Courier New" w:cs="Courier New"/>
+          <w:sz w:val="24"/>
+        </w:rPr>
+        <w:t>github</w:t>
+      </w:r>
+      <w:proofErr w:type="spellEnd"/>
+      <w:r>
+        <w:rPr>
+          <w:rFonts w:ascii="Courier New" w:hAnsi="Courier New" w:cs="Courier New"/>
+          <w:sz w:val="24"/>
+        </w:rPr>
+        <w:t>(</w:t>
+      </w:r>
+      <w:proofErr w:type="gramEnd"/>
+    </w:p>
+    <w:p>
+      <w:pPr>
+        <w:spacing w:line="240" w:lineRule="auto"/>
+        <w:ind w:left="1440"/>
+        <w:rPr>
+          <w:rFonts w:ascii="Courier New" w:hAnsi="Courier New" w:cs="Courier New"/>
+          <w:sz w:val="24"/>
+        </w:rPr>
+      </w:pPr>
+      <w:r>
+        <w:rPr>
+          <w:rFonts w:ascii="Courier New" w:hAnsi="Courier New" w:cs="Courier New"/>
+          <w:sz w:val="24"/>
+        </w:rPr>
+        <w:t>"</w:t>
+      </w:r>
+      <w:proofErr w:type="spellStart"/>
+      <w:proofErr w:type="gramStart"/>
+      <w:r>
+        <w:rPr>
+          <w:rFonts w:ascii="Courier New" w:hAnsi="Courier New" w:cs="Courier New"/>
+          <w:sz w:val="24"/>
+        </w:rPr>
+        <w:t>upstatefreshwater</w:t>
+      </w:r>
+      <w:proofErr w:type="spellEnd"/>
+      <w:r>
+        <w:rPr>
+          <w:rFonts w:ascii="Courier New" w:hAnsi="Courier New" w:cs="Courier New"/>
+          <w:sz w:val="24"/>
+        </w:rPr>
+        <w:t>/</w:t>
+      </w:r>
+      <w:proofErr w:type="spellStart"/>
+      <w:r>
+        <w:rPr>
+          <w:rFonts w:ascii="Courier New" w:hAnsi="Courier New" w:cs="Courier New"/>
+          <w:sz w:val="24"/>
+        </w:rPr>
+        <w:t>UFIlab</w:t>
+      </w:r>
+      <w:proofErr w:type="spellEnd"/>
+      <w:proofErr w:type="gramEnd"/>
+      <w:r>
+        <w:rPr>
+          <w:rFonts w:ascii="Courier New" w:hAnsi="Courier New" w:cs="Courier New"/>
+          <w:sz w:val="24"/>
+        </w:rPr>
+        <w:t>",</w:t>
+      </w:r>
+    </w:p>
+    <w:p>
+      <w:pPr>
+        <w:spacing w:line="240" w:lineRule="auto"/>
+        <w:ind w:left="1440"/>
+        <w:rPr>
+          <w:rFonts w:ascii="Courier New" w:hAnsi="Courier New" w:cs="Courier New"/>
+          <w:sz w:val="24"/>
+        </w:rPr>
+      </w:pPr>
+      <w:proofErr w:type="gramStart"/>
+      <w:r>
+        <w:rPr>
+          <w:rFonts w:ascii="Courier New" w:hAnsi="Courier New" w:cs="Courier New"/>
+          <w:sz w:val="24"/>
+        </w:rPr>
+        <w:t>force</w:t>
+      </w:r>
+      <w:proofErr w:type="gramEnd"/>
+      <w:r>
+        <w:rPr>
+          <w:rFonts w:ascii="Courier New" w:hAnsi="Courier New" w:cs="Courier New"/>
+          <w:sz w:val="24"/>
+        </w:rPr>
+        <w:t xml:space="preserve"> = TRUE,</w:t>
+      </w:r>
+    </w:p>
+    <w:p>
+      <w:pPr>
+        <w:spacing w:line="240" w:lineRule="auto"/>
+        <w:ind w:left="1440"/>
+        <w:rPr>
+          <w:rFonts w:ascii="Courier New" w:hAnsi="Courier New" w:cs="Courier New"/>
+          <w:sz w:val="24"/>
+        </w:rPr>
+      </w:pPr>
+      <w:proofErr w:type="gramStart"/>
+      <w:r>
+        <w:rPr>
+          <w:rFonts w:ascii="Courier New" w:hAnsi="Courier New" w:cs="Courier New"/>
+          <w:sz w:val="24"/>
+        </w:rPr>
+        <w:t>upgrade</w:t>
+      </w:r>
+      <w:proofErr w:type="gramEnd"/>
+      <w:r>
+        <w:rPr>
+          <w:rFonts w:ascii="Courier New" w:hAnsi="Courier New" w:cs="Courier New"/>
+          <w:sz w:val="24"/>
+        </w:rPr>
+        <w:t xml:space="preserve"> = "never"</w:t>
+      </w:r>
+    </w:p>
+    <w:p>
+      <w:pPr>
+        <w:spacing w:line="240" w:lineRule="auto"/>
+        <w:ind w:left="1440"/>
+        <w:rPr>
+          <w:rFonts w:ascii="Courier New" w:hAnsi="Courier New" w:cs="Courier New"/>
+          <w:sz w:val="24"/>
+        </w:rPr>
+      </w:pPr>
+      <w:r>
+        <w:rPr>
+          <w:rFonts w:ascii="Courier New" w:hAnsi="Courier New" w:cs="Courier New"/>
+          <w:sz w:val="24"/>
+        </w:rPr>
+        <w:t>)</w:t>
+      </w:r>
+    </w:p>
+    <w:p>
+      <w:pPr>
+        <w:pStyle w:val="ListParagraph"/>
+        <w:numPr>
+          <w:ilvl w:val="0"/>
+          <w:numId w:val="1"/>
+        </w:numPr>
+        <w:rPr>
+          <w:rFonts w:ascii="Calibri" w:hAnsi="Calibri" w:cs="Calibri"/>
+          <w:sz w:val="24"/>
+        </w:rPr>
+      </w:pPr>
+      <w:r>
+        <w:rPr>
+          <w:rFonts w:ascii="Calibri" w:hAnsi="Calibri" w:cs="Calibri"/>
+          <w:sz w:val="24"/>
+        </w:rPr>
+        <w:t>If no package called remotes error:</w:t>
+      </w:r>
+    </w:p>
+    <w:p>
+      <w:pPr>
+        <w:ind w:left="1440"/>
+        <w:rPr>
+          <w:rFonts w:ascii="Courier New" w:hAnsi="Courier New" w:cs="Courier New"/>
+          <w:sz w:val="24"/>
+        </w:rPr>
+      </w:pPr>
+      <w:r>
+        <w:rPr>
+          <w:rFonts w:ascii="Courier New" w:hAnsi="Courier New" w:cs="Courier New"/>
+          <w:sz w:val="24"/>
+        </w:rPr>
+        <w:t>install.packages(“remotes”)</w:t>
+      </w:r>
       <w:bookmarkStart w:id="0" w:name="_GoBack"/>
       <w:bookmarkEnd w:id="0"/>
+    </w:p>
+    <w:p>
+      <w:pPr>
+        <w:pStyle w:val="ListParagraph"/>
+        <w:numPr>
+          <w:ilvl w:val="0"/>
+          <w:numId w:val="1"/>
+        </w:numPr>
+        <w:rPr>
+          <w:rFonts w:ascii="Courier New" w:hAnsi="Courier New" w:cs="Courier New"/>
+          <w:sz w:val="24"/>
+        </w:rPr>
+      </w:pPr>
+      <w:r>
+        <w:rPr>
+          <w:rFonts w:ascii="Calibri" w:hAnsi="Calibri" w:cs="Calibri"/>
+          <w:sz w:val="24"/>
+        </w:rPr>
+        <w:t>Call the library:</w:t>
+      </w:r>
+    </w:p>
+    <w:p>
+      <w:pPr>
+        <w:spacing w:line="240" w:lineRule="auto"/>
+        <w:ind w:left="1440"/>
+        <w:rPr>
+          <w:rFonts w:ascii="Courier New" w:hAnsi="Courier New" w:cs="Courier New"/>
+          <w:sz w:val="24"/>
+        </w:rPr>
+      </w:pPr>
+      <w:proofErr w:type="gramStart"/>
+      <w:r>
+        <w:rPr>
+          <w:rFonts w:ascii="Courier New" w:hAnsi="Courier New" w:cs="Courier New"/>
+          <w:sz w:val="24"/>
+        </w:rPr>
+        <w:t>l</w:t>
+      </w:r>
+      <w:r>
+        <w:rPr>
+          <w:rFonts w:ascii="Courier New" w:hAnsi="Courier New" w:cs="Courier New"/>
+          <w:sz w:val="24"/>
+        </w:rPr>
+        <w:t>ibrary(</w:t>
+      </w:r>
+      <w:proofErr w:type="spellStart"/>
+      <w:proofErr w:type="gramEnd"/>
+      <w:r>
+        <w:rPr>
+          <w:rFonts w:ascii="Courier New" w:hAnsi="Courier New" w:cs="Courier New"/>
+          <w:sz w:val="24"/>
+        </w:rPr>
+        <w:t>UFIlab</w:t>
+      </w:r>
+      <w:proofErr w:type="spellEnd"/>
+      <w:r>
+        <w:rPr>
+          <w:rFonts w:ascii="Courier New" w:hAnsi="Courier New" w:cs="Courier New"/>
+          <w:sz w:val="24"/>
+        </w:rPr>
+        <w:t>)</w:t>
+      </w:r>
+    </w:p>
+    <w:p>
+      <w:pPr>
+        <w:pStyle w:val="ListParagraph"/>
+        <w:numPr>
+          <w:ilvl w:val="0"/>
+          <w:numId w:val="1"/>
+        </w:numPr>
+        <w:rPr>
+          <w:rFonts w:ascii="Calibri" w:hAnsi="Calibri" w:cs="Calibri"/>
+          <w:sz w:val="24"/>
+        </w:rPr>
+      </w:pPr>
+      <w:r>
+        <w:rPr>
+          <w:rFonts w:ascii="Calibri" w:hAnsi="Calibri" w:cs="Calibri"/>
+          <w:sz w:val="24"/>
+        </w:rPr>
+        <w:t>Call the function</w:t>
+      </w:r>
+    </w:p>
+    <w:p>
+      <w:pPr>
+        <w:pStyle w:val="ListParagraph"/>
+        <w:numPr>
+          <w:ilvl w:val="1"/>
+          <w:numId w:val="1"/>
+        </w:numPr>
+        <w:rPr>
+          <w:rFonts w:ascii="Calibri" w:hAnsi="Calibri" w:cs="Calibri"/>
+          <w:sz w:val="24"/>
+        </w:rPr>
+      </w:pPr>
+      <w:r>
+        <w:rPr>
+          <w:rFonts w:ascii="Calibri" w:hAnsi="Calibri" w:cs="Calibri"/>
+          <w:sz w:val="24"/>
+        </w:rPr>
+        <w:t>Either in the console, or in a script then run manually</w:t>
+      </w:r>
+    </w:p>
+    <w:p>
+      <w:pPr>
+        <w:spacing w:line="240" w:lineRule="auto"/>
+        <w:ind w:left="1440"/>
+        <w:rPr>
+          <w:rFonts w:ascii="Courier New" w:hAnsi="Courier New" w:cs="Courier New"/>
+          <w:sz w:val="24"/>
+        </w:rPr>
+      </w:pPr>
+      <w:proofErr w:type="spellStart"/>
+      <w:r>
+        <w:rPr>
+          <w:rFonts w:ascii="Courier New" w:hAnsi="Courier New" w:cs="Courier New"/>
+          <w:sz w:val="24"/>
+        </w:rPr>
+        <w:t>clean_sample_</w:t>
+      </w:r>
+      <w:proofErr w:type="gramStart"/>
+      <w:r>
+        <w:rPr>
+          <w:rFonts w:ascii="Courier New" w:hAnsi="Courier New" w:cs="Courier New"/>
+          <w:sz w:val="24"/>
+        </w:rPr>
+        <w:t>data</w:t>
+      </w:r>
+      <w:proofErr w:type="spellEnd"/>
+      <w:r>
+        <w:rPr>
+          <w:rFonts w:ascii="Courier New" w:hAnsi="Courier New" w:cs="Courier New"/>
+          <w:sz w:val="24"/>
+        </w:rPr>
+        <w:t>()</w:t>
+      </w:r>
+      <w:proofErr w:type="gramEnd"/>
+    </w:p>
+    <w:p>
+      <w:pPr>
+        <w:pStyle w:val="ListParagraph"/>
+        <w:numPr>
+          <w:ilvl w:val="0"/>
+          <w:numId w:val="1"/>
+        </w:numPr>
+        <w:rPr>
+          <w:rFonts w:ascii="Calibri" w:hAnsi="Calibri" w:cs="Calibri"/>
+          <w:sz w:val="24"/>
+        </w:rPr>
+      </w:pPr>
+      <w:r>
+        <w:rPr>
+          <w:rFonts w:ascii="Calibri" w:hAnsi="Calibri" w:cs="Calibri"/>
+          <w:sz w:val="24"/>
+        </w:rPr>
+        <w:t xml:space="preserve">A File explorer window will populate, select an input file and Open it. </w:t>
+      </w:r>
+    </w:p>
+    <w:p>
+      <w:pPr>
+        <w:rPr>
+          <w:rFonts w:ascii="Calibri" w:hAnsi="Calibri" w:cs="Calibri"/>
+          <w:sz w:val="24"/>
+        </w:rPr>
+      </w:pPr>
+      <w:r>
+        <w:rPr>
+          <w:rFonts w:ascii="Calibri" w:hAnsi="Calibri" w:cs="Calibri"/>
+          <w:b/>
+          <w:sz w:val="24"/>
+          <w:u w:val="single"/>
+        </w:rPr>
+        <w:t>Function Workflow</w:t>
+      </w:r>
+    </w:p>
+    <w:p>
+      <w:pPr>
+        <w:pStyle w:val="ListParagraph"/>
+        <w:numPr>
+          <w:ilvl w:val="0"/>
+          <w:numId w:val="2"/>
+        </w:numPr>
+        <w:rPr>
+          <w:rFonts w:ascii="Calibri" w:hAnsi="Calibri" w:cs="Calibri"/>
+          <w:sz w:val="24"/>
+        </w:rPr>
+      </w:pPr>
+      <w:r>
+        <w:rPr>
+          <w:rFonts w:ascii="Calibri" w:hAnsi="Calibri" w:cs="Calibri"/>
+          <w:sz w:val="24"/>
+        </w:rPr>
+        <w:t>The function will automatically run until it either</w:t>
+      </w:r>
+    </w:p>
+    <w:p>
+      <w:pPr>
+        <w:pStyle w:val="ListParagraph"/>
+        <w:numPr>
+          <w:ilvl w:val="1"/>
+          <w:numId w:val="2"/>
+        </w:numPr>
+        <w:rPr>
+          <w:rFonts w:ascii="Calibri" w:hAnsi="Calibri" w:cs="Calibri"/>
+          <w:sz w:val="24"/>
+        </w:rPr>
+      </w:pPr>
+      <w:r>
+        <w:rPr>
+          <w:rFonts w:ascii="Calibri" w:hAnsi="Calibri" w:cs="Calibri"/>
+          <w:sz w:val="24"/>
+        </w:rPr>
+        <w:t>Hit’s a known snag</w:t>
+      </w:r>
+    </w:p>
+    <w:p>
+      <w:pPr>
+        <w:pStyle w:val="ListParagraph"/>
+        <w:numPr>
+          <w:ilvl w:val="1"/>
+          <w:numId w:val="2"/>
+        </w:numPr>
+        <w:rPr>
+          <w:rFonts w:ascii="Calibri" w:hAnsi="Calibri" w:cs="Calibri"/>
+          <w:sz w:val="24"/>
+        </w:rPr>
+      </w:pPr>
+      <w:r>
+        <w:rPr>
+          <w:rFonts w:ascii="Calibri" w:hAnsi="Calibri" w:cs="Calibri"/>
+          <w:sz w:val="24"/>
+        </w:rPr>
+        <w:t>Hit’s a bug</w:t>
+      </w:r>
+    </w:p>
+    <w:p>
+      <w:pPr>
+        <w:pStyle w:val="ListParagraph"/>
+        <w:numPr>
+          <w:ilvl w:val="1"/>
+          <w:numId w:val="2"/>
+        </w:numPr>
+        <w:rPr>
+          <w:rFonts w:ascii="Calibri" w:hAnsi="Calibri" w:cs="Calibri"/>
+          <w:sz w:val="24"/>
+        </w:rPr>
+      </w:pPr>
+      <w:r>
+        <w:rPr>
+          <w:rFonts w:ascii="Calibri" w:hAnsi="Calibri" w:cs="Calibri"/>
+          <w:sz w:val="24"/>
+        </w:rPr>
+        <w:t>Completes without errors</w:t>
+      </w:r>
+    </w:p>
+    <w:p>
+      <w:pPr>
+        <w:pStyle w:val="ListParagraph"/>
+        <w:numPr>
+          <w:ilvl w:val="0"/>
+          <w:numId w:val="2"/>
+        </w:numPr>
+        <w:rPr>
+          <w:rFonts w:ascii="Calibri" w:hAnsi="Calibri" w:cs="Calibri"/>
+          <w:sz w:val="24"/>
+        </w:rPr>
+      </w:pPr>
+      <w:r>
+        <w:rPr>
+          <w:rFonts w:ascii="Calibri" w:hAnsi="Calibri" w:cs="Calibri"/>
+          <w:sz w:val="24"/>
+        </w:rPr>
+        <w:t xml:space="preserve">If it hit’s a known data issue it should print an informative error message that will help the user manually go fix the problem. </w:t>
+      </w:r>
+    </w:p>
+    <w:p>
+      <w:pPr>
+        <w:pStyle w:val="ListParagraph"/>
+        <w:numPr>
+          <w:ilvl w:val="0"/>
+          <w:numId w:val="2"/>
+        </w:numPr>
+        <w:rPr>
+          <w:rFonts w:ascii="Calibri" w:hAnsi="Calibri" w:cs="Calibri"/>
+          <w:sz w:val="24"/>
+        </w:rPr>
+      </w:pPr>
+      <w:r>
+        <w:rPr>
+          <w:rFonts w:ascii="Calibri" w:hAnsi="Calibri" w:cs="Calibri"/>
+          <w:sz w:val="24"/>
+        </w:rPr>
+        <w:t>If it hit’s a bug you will likely encounter an error message that doesn’t make sense to you. If this happens:</w:t>
+      </w:r>
+    </w:p>
+    <w:p>
+      <w:pPr>
+        <w:pStyle w:val="ListParagraph"/>
+        <w:numPr>
+          <w:ilvl w:val="1"/>
+          <w:numId w:val="2"/>
+        </w:numPr>
+        <w:rPr>
+          <w:rFonts w:ascii="Calibri" w:hAnsi="Calibri" w:cs="Calibri"/>
+          <w:sz w:val="24"/>
+        </w:rPr>
+      </w:pPr>
+      <w:r>
+        <w:rPr>
+          <w:rFonts w:ascii="Calibri" w:hAnsi="Calibri" w:cs="Calibri"/>
+          <w:sz w:val="24"/>
+        </w:rPr>
+        <w:t>Document the error exactly (copy/paste)</w:t>
+      </w:r>
+    </w:p>
+    <w:p>
+      <w:pPr>
+        <w:pStyle w:val="ListParagraph"/>
+        <w:numPr>
+          <w:ilvl w:val="1"/>
+          <w:numId w:val="2"/>
+        </w:numPr>
+        <w:rPr>
+          <w:rFonts w:ascii="Calibri" w:hAnsi="Calibri" w:cs="Calibri"/>
+          <w:sz w:val="24"/>
+        </w:rPr>
+      </w:pPr>
+      <w:r>
+        <w:rPr>
+          <w:rFonts w:ascii="Calibri" w:hAnsi="Calibri" w:cs="Calibri"/>
+          <w:sz w:val="24"/>
+        </w:rPr>
+        <w:t xml:space="preserve">Provide </w:t>
+      </w:r>
+      <w:proofErr w:type="spellStart"/>
+      <w:r>
+        <w:rPr>
+          <w:rFonts w:ascii="Calibri" w:hAnsi="Calibri" w:cs="Calibri"/>
+          <w:sz w:val="24"/>
+        </w:rPr>
+        <w:t>DaveA</w:t>
+      </w:r>
+      <w:proofErr w:type="spellEnd"/>
+      <w:r>
+        <w:rPr>
+          <w:rFonts w:ascii="Calibri" w:hAnsi="Calibri" w:cs="Calibri"/>
+          <w:sz w:val="24"/>
+        </w:rPr>
+        <w:t xml:space="preserve"> with the error and the data you were using when the error was encountered (location on the server is fine)</w:t>
+      </w:r>
+    </w:p>
+    <w:p>
+      <w:pPr>
+        <w:pStyle w:val="ListParagraph"/>
+        <w:numPr>
+          <w:ilvl w:val="0"/>
+          <w:numId w:val="2"/>
+        </w:numPr>
+        <w:rPr>
+          <w:rFonts w:ascii="Calibri" w:hAnsi="Calibri" w:cs="Calibri"/>
+          <w:sz w:val="24"/>
+        </w:rPr>
+      </w:pPr>
+      <w:r>
+        <w:rPr>
+          <w:rFonts w:ascii="Calibri" w:hAnsi="Calibri" w:cs="Calibri"/>
+          <w:sz w:val="24"/>
+        </w:rPr>
+        <w:t>If the function runs without errors you will see</w:t>
+      </w:r>
+    </w:p>
+    <w:p>
+      <w:pPr>
+        <w:pStyle w:val="ListParagraph"/>
+        <w:numPr>
+          <w:ilvl w:val="1"/>
+          <w:numId w:val="2"/>
+        </w:numPr>
+        <w:rPr>
+          <w:rFonts w:ascii="Calibri" w:hAnsi="Calibri" w:cs="Calibri"/>
+          <w:sz w:val="24"/>
+        </w:rPr>
+      </w:pPr>
+      <w:r>
+        <w:rPr>
+          <w:rFonts w:ascii="Calibri" w:hAnsi="Calibri" w:cs="Calibri"/>
+          <w:sz w:val="24"/>
+        </w:rPr>
+        <w:t>Data in the console (you can ignore)</w:t>
+      </w:r>
+    </w:p>
+    <w:p>
+      <w:pPr>
+        <w:pStyle w:val="ListParagraph"/>
+        <w:numPr>
+          <w:ilvl w:val="1"/>
+          <w:numId w:val="2"/>
+        </w:numPr>
+        <w:rPr>
+          <w:rFonts w:ascii="Calibri" w:hAnsi="Calibri" w:cs="Calibri"/>
+          <w:sz w:val="24"/>
+        </w:rPr>
+      </w:pPr>
+      <w:r>
+        <w:rPr>
+          <w:rFonts w:ascii="Calibri" w:hAnsi="Calibri" w:cs="Calibri"/>
+          <w:sz w:val="24"/>
+        </w:rPr>
+        <w:t>Above the data in the console, a number of messages telling you:</w:t>
+      </w:r>
+    </w:p>
+    <w:p>
+      <w:pPr>
+        <w:pStyle w:val="ListParagraph"/>
+        <w:numPr>
+          <w:ilvl w:val="2"/>
+          <w:numId w:val="2"/>
+        </w:numPr>
+        <w:rPr>
+          <w:rFonts w:ascii="Calibri" w:hAnsi="Calibri" w:cs="Calibri"/>
+          <w:sz w:val="24"/>
+        </w:rPr>
+      </w:pPr>
+      <w:r>
+        <w:rPr>
+          <w:rFonts w:ascii="Calibri" w:hAnsi="Calibri" w:cs="Calibri"/>
+          <w:sz w:val="24"/>
+        </w:rPr>
+        <w:lastRenderedPageBreak/>
+        <w:t>Where your input data came from</w:t>
+      </w:r>
+    </w:p>
+    <w:p>
+      <w:pPr>
+        <w:pStyle w:val="ListParagraph"/>
+        <w:numPr>
+          <w:ilvl w:val="2"/>
+          <w:numId w:val="2"/>
+        </w:numPr>
+        <w:rPr>
+          <w:rFonts w:ascii="Calibri" w:hAnsi="Calibri" w:cs="Calibri"/>
+          <w:sz w:val="24"/>
+        </w:rPr>
+      </w:pPr>
+      <w:r>
+        <w:rPr>
+          <w:rFonts w:ascii="Calibri" w:hAnsi="Calibri" w:cs="Calibri"/>
+          <w:sz w:val="24"/>
+        </w:rPr>
+        <w:t>Inform if QC check was performed and no action taken (e.g. “No bad parameters found in the data)</w:t>
+      </w:r>
+    </w:p>
+    <w:p>
+      <w:pPr>
+        <w:pStyle w:val="ListParagraph"/>
+        <w:numPr>
+          <w:ilvl w:val="2"/>
+          <w:numId w:val="2"/>
+        </w:numPr>
+        <w:rPr>
+          <w:rFonts w:ascii="Calibri" w:hAnsi="Calibri" w:cs="Calibri"/>
+          <w:sz w:val="24"/>
+        </w:rPr>
+      </w:pPr>
+      <w:r>
+        <w:rPr>
+          <w:rFonts w:ascii="Calibri" w:hAnsi="Calibri" w:cs="Calibri"/>
+          <w:sz w:val="24"/>
+        </w:rPr>
+        <w:t>Where output data were saved</w:t>
+      </w:r>
+    </w:p>
+    <w:p>
+      <w:pPr>
+        <w:pStyle w:val="ListParagraph"/>
+        <w:numPr>
+          <w:ilvl w:val="2"/>
+          <w:numId w:val="2"/>
+        </w:numPr>
+        <w:rPr>
+          <w:rFonts w:ascii="Calibri" w:hAnsi="Calibri" w:cs="Calibri"/>
+          <w:sz w:val="24"/>
+        </w:rPr>
+      </w:pPr>
+      <w:r>
+        <w:rPr>
+          <w:rFonts w:ascii="Calibri" w:hAnsi="Calibri" w:cs="Calibri"/>
+          <w:sz w:val="24"/>
+        </w:rPr>
+        <w:t>Number of QC mutations that were carried out “under the hood”</w:t>
+      </w:r>
+    </w:p>
+    <w:p>
+      <w:pPr>
+        <w:pStyle w:val="ListParagraph"/>
+        <w:numPr>
+          <w:ilvl w:val="2"/>
+          <w:numId w:val="2"/>
+        </w:numPr>
+        <w:rPr>
+          <w:rFonts w:ascii="Calibri" w:hAnsi="Calibri" w:cs="Calibri"/>
+          <w:sz w:val="24"/>
+        </w:rPr>
+      </w:pPr>
+      <w:r>
+        <w:rPr>
+          <w:rFonts w:ascii="Calibri" w:hAnsi="Calibri" w:cs="Calibri"/>
+          <w:sz w:val="24"/>
+        </w:rPr>
+        <w:t>That “Function completed without Errors!”</w:t>
+      </w:r>
+    </w:p>
+    <w:p>
+      <w:pPr>
+        <w:pStyle w:val="ListParagraph"/>
+        <w:numPr>
+          <w:ilvl w:val="1"/>
+          <w:numId w:val="2"/>
+        </w:numPr>
+        <w:rPr>
+          <w:rFonts w:ascii="Calibri" w:hAnsi="Calibri" w:cs="Calibri"/>
+          <w:sz w:val="24"/>
+        </w:rPr>
+      </w:pPr>
+      <w:r>
+        <w:rPr>
+          <w:rFonts w:ascii="Calibri" w:hAnsi="Calibri" w:cs="Calibri"/>
+          <w:sz w:val="24"/>
+        </w:rPr>
+        <w:t>If you see the final message “Function completed without Errors!”, two files will be saved into the input data file location:</w:t>
+      </w:r>
+    </w:p>
+    <w:p>
+      <w:pPr>
+        <w:pStyle w:val="ListParagraph"/>
+        <w:numPr>
+          <w:ilvl w:val="2"/>
+          <w:numId w:val="2"/>
+        </w:numPr>
+        <w:rPr>
+          <w:rFonts w:ascii="Calibri" w:hAnsi="Calibri" w:cs="Calibri"/>
+          <w:sz w:val="24"/>
+        </w:rPr>
+      </w:pPr>
+      <w:r>
+        <w:rPr>
+          <w:rFonts w:ascii="Calibri" w:hAnsi="Calibri" w:cs="Calibri"/>
+          <w:sz w:val="24"/>
+        </w:rPr>
+        <w:t>“*_QC.xlsx”</w:t>
+      </w:r>
+    </w:p>
+    <w:p>
+      <w:pPr>
+        <w:pStyle w:val="ListParagraph"/>
+        <w:numPr>
+          <w:ilvl w:val="3"/>
+          <w:numId w:val="2"/>
+        </w:numPr>
+        <w:rPr>
+          <w:rFonts w:ascii="Calibri" w:hAnsi="Calibri" w:cs="Calibri"/>
+          <w:sz w:val="24"/>
+        </w:rPr>
+      </w:pPr>
+      <w:r>
+        <w:rPr>
+          <w:rFonts w:ascii="Calibri" w:hAnsi="Calibri" w:cs="Calibri"/>
+          <w:sz w:val="24"/>
+        </w:rPr>
+        <w:t>This is a copy of the input data before mutation with two columns appended</w:t>
+      </w:r>
+    </w:p>
+    <w:p>
+      <w:pPr>
+        <w:pStyle w:val="ListParagraph"/>
+        <w:numPr>
+          <w:ilvl w:val="4"/>
+          <w:numId w:val="2"/>
+        </w:numPr>
+        <w:rPr>
+          <w:rFonts w:ascii="Calibri" w:hAnsi="Calibri" w:cs="Calibri"/>
+          <w:sz w:val="24"/>
+        </w:rPr>
+      </w:pPr>
+      <w:proofErr w:type="spellStart"/>
+      <w:r>
+        <w:rPr>
+          <w:rFonts w:ascii="Calibri" w:hAnsi="Calibri" w:cs="Calibri"/>
+          <w:sz w:val="24"/>
+        </w:rPr>
+        <w:t>qc_flag</w:t>
+      </w:r>
+      <w:proofErr w:type="spellEnd"/>
+      <w:r>
+        <w:rPr>
+          <w:rFonts w:ascii="Calibri" w:hAnsi="Calibri" w:cs="Calibri"/>
+          <w:sz w:val="24"/>
+        </w:rPr>
+        <w:t xml:space="preserve"> = a shorthand used for filtering on qc actions</w:t>
+      </w:r>
+    </w:p>
+    <w:p>
+      <w:pPr>
+        <w:pStyle w:val="ListParagraph"/>
+        <w:numPr>
+          <w:ilvl w:val="4"/>
+          <w:numId w:val="2"/>
+        </w:numPr>
+        <w:rPr>
+          <w:rFonts w:ascii="Calibri" w:hAnsi="Calibri" w:cs="Calibri"/>
+          <w:sz w:val="24"/>
+        </w:rPr>
+      </w:pPr>
+      <w:proofErr w:type="spellStart"/>
+      <w:r>
+        <w:rPr>
+          <w:rFonts w:ascii="Calibri" w:hAnsi="Calibri" w:cs="Calibri"/>
+          <w:sz w:val="24"/>
+        </w:rPr>
+        <w:t>qc_notes</w:t>
+      </w:r>
+      <w:proofErr w:type="spellEnd"/>
+      <w:r>
+        <w:rPr>
+          <w:rFonts w:ascii="Calibri" w:hAnsi="Calibri" w:cs="Calibri"/>
+          <w:sz w:val="24"/>
+        </w:rPr>
+        <w:t xml:space="preserve"> = longhand description for clarity of qc actions</w:t>
+      </w:r>
+    </w:p>
+    <w:p>
+      <w:pPr>
+        <w:pStyle w:val="ListParagraph"/>
+        <w:numPr>
+          <w:ilvl w:val="2"/>
+          <w:numId w:val="2"/>
+        </w:numPr>
+        <w:rPr>
+          <w:rFonts w:ascii="Calibri" w:hAnsi="Calibri" w:cs="Calibri"/>
+          <w:sz w:val="24"/>
+        </w:rPr>
+      </w:pPr>
+      <w:r>
+        <w:rPr>
+          <w:rFonts w:ascii="Calibri" w:hAnsi="Calibri" w:cs="Calibri"/>
+          <w:sz w:val="24"/>
+        </w:rPr>
+        <w:t>“*_cleaned.xlsx”</w:t>
+      </w:r>
+    </w:p>
+    <w:p>
+      <w:pPr>
+        <w:pStyle w:val="ListParagraph"/>
+        <w:numPr>
+          <w:ilvl w:val="3"/>
+          <w:numId w:val="2"/>
+        </w:numPr>
+        <w:rPr>
+          <w:rFonts w:ascii="Calibri" w:hAnsi="Calibri" w:cs="Calibri"/>
+          <w:sz w:val="24"/>
+        </w:rPr>
+      </w:pPr>
+      <w:r>
+        <w:rPr>
+          <w:rFonts w:ascii="Calibri" w:hAnsi="Calibri" w:cs="Calibri"/>
+          <w:sz w:val="24"/>
+        </w:rPr>
+        <w:t>This is the final result</w:t>
+      </w:r>
+    </w:p>
+    <w:p>
+      <w:pPr>
+        <w:rPr>
+          <w:rFonts w:ascii="Calibri" w:hAnsi="Calibri" w:cs="Calibri"/>
+          <w:b/>
+          <w:sz w:val="24"/>
+          <w:u w:val="single"/>
+        </w:rPr>
+      </w:pPr>
+      <w:r>
+        <w:rPr>
+          <w:rFonts w:ascii="Calibri" w:hAnsi="Calibri" w:cs="Calibri"/>
+          <w:b/>
+          <w:sz w:val="24"/>
+          <w:u w:val="single"/>
+        </w:rPr>
+        <w:t>Current QC Actions Implemented</w:t>
+      </w:r>
+    </w:p>
+    <w:p>
+      <w:pPr>
+        <w:pStyle w:val="ListParagraph"/>
+        <w:numPr>
+          <w:ilvl w:val="0"/>
+          <w:numId w:val="3"/>
+        </w:numPr>
+        <w:rPr>
+          <w:rFonts w:ascii="Calibri" w:hAnsi="Calibri" w:cs="Calibri"/>
+          <w:sz w:val="24"/>
+        </w:rPr>
+      </w:pPr>
+      <w:r>
+        <w:rPr>
+          <w:rFonts w:ascii="Calibri" w:hAnsi="Calibri" w:cs="Calibri"/>
+          <w:sz w:val="24"/>
+        </w:rPr>
+        <w:t xml:space="preserve">Remove bad </w:t>
+      </w:r>
+      <w:proofErr w:type="spellStart"/>
+      <w:r>
+        <w:rPr>
+          <w:rFonts w:ascii="Calibri" w:hAnsi="Calibri" w:cs="Calibri"/>
+          <w:sz w:val="24"/>
+        </w:rPr>
+        <w:t>params</w:t>
+      </w:r>
+      <w:proofErr w:type="spellEnd"/>
+    </w:p>
+    <w:p>
+      <w:pPr>
+        <w:pStyle w:val="ListParagraph"/>
+        <w:numPr>
+          <w:ilvl w:val="0"/>
+          <w:numId w:val="3"/>
+        </w:numPr>
+        <w:rPr>
+          <w:rFonts w:ascii="Calibri" w:hAnsi="Calibri" w:cs="Calibri"/>
+          <w:sz w:val="24"/>
+        </w:rPr>
+      </w:pPr>
+      <w:r>
+        <w:rPr>
+          <w:rFonts w:ascii="Calibri" w:hAnsi="Calibri" w:cs="Calibri"/>
+          <w:sz w:val="24"/>
+        </w:rPr>
+        <w:t xml:space="preserve">Rename </w:t>
+      </w:r>
+      <w:proofErr w:type="spellStart"/>
+      <w:r>
+        <w:rPr>
+          <w:rFonts w:ascii="Calibri" w:hAnsi="Calibri" w:cs="Calibri"/>
+          <w:sz w:val="24"/>
+        </w:rPr>
+        <w:t>OrderDetails</w:t>
+      </w:r>
+      <w:proofErr w:type="spellEnd"/>
+    </w:p>
+    <w:p>
+      <w:pPr>
+        <w:pStyle w:val="ListParagraph"/>
+        <w:numPr>
+          <w:ilvl w:val="0"/>
+          <w:numId w:val="3"/>
+        </w:numPr>
+        <w:rPr>
+          <w:rFonts w:ascii="Calibri" w:hAnsi="Calibri" w:cs="Calibri"/>
+          <w:sz w:val="24"/>
+        </w:rPr>
+      </w:pPr>
+      <w:r>
+        <w:rPr>
+          <w:rFonts w:ascii="Calibri" w:hAnsi="Calibri" w:cs="Calibri"/>
+          <w:sz w:val="24"/>
+        </w:rPr>
+        <w:t>Replace FDs in Site column with Location</w:t>
+      </w:r>
+    </w:p>
+    <w:p>
+      <w:pPr>
+        <w:pStyle w:val="ListParagraph"/>
+        <w:numPr>
+          <w:ilvl w:val="0"/>
+          <w:numId w:val="3"/>
+        </w:numPr>
+        <w:rPr>
+          <w:rFonts w:ascii="Calibri" w:hAnsi="Calibri" w:cs="Calibri"/>
+          <w:sz w:val="24"/>
+        </w:rPr>
+      </w:pPr>
+      <w:r>
+        <w:rPr>
+          <w:rFonts w:ascii="Calibri" w:hAnsi="Calibri" w:cs="Calibri"/>
+          <w:sz w:val="24"/>
+        </w:rPr>
+        <w:t>Throws error for missing site name</w:t>
+      </w:r>
+    </w:p>
+    <w:p>
+      <w:pPr>
+        <w:pStyle w:val="ListParagraph"/>
+        <w:numPr>
+          <w:ilvl w:val="0"/>
+          <w:numId w:val="3"/>
+        </w:numPr>
+        <w:rPr>
+          <w:rFonts w:ascii="Calibri" w:hAnsi="Calibri" w:cs="Calibri"/>
+          <w:sz w:val="24"/>
+        </w:rPr>
+      </w:pPr>
+      <w:r>
+        <w:rPr>
+          <w:rFonts w:ascii="Calibri" w:hAnsi="Calibri" w:cs="Calibri"/>
+          <w:sz w:val="24"/>
+        </w:rPr>
+        <w:t xml:space="preserve">Throws error for missing sample time when </w:t>
+      </w:r>
+      <w:proofErr w:type="spellStart"/>
+      <w:r>
+        <w:rPr>
+          <w:rFonts w:ascii="Calibri" w:hAnsi="Calibri" w:cs="Calibri"/>
+          <w:sz w:val="24"/>
+        </w:rPr>
+        <w:t>Param</w:t>
+      </w:r>
+      <w:proofErr w:type="spellEnd"/>
+      <w:r>
+        <w:rPr>
+          <w:rFonts w:ascii="Calibri" w:hAnsi="Calibri" w:cs="Calibri"/>
+          <w:sz w:val="24"/>
+        </w:rPr>
+        <w:t xml:space="preserve"> includes SRP, NO2, </w:t>
+      </w:r>
+      <w:proofErr w:type="spellStart"/>
+      <w:r>
+        <w:rPr>
+          <w:rFonts w:ascii="Calibri" w:hAnsi="Calibri" w:cs="Calibri"/>
+          <w:sz w:val="24"/>
+        </w:rPr>
+        <w:t>PTCoN</w:t>
+      </w:r>
+      <w:proofErr w:type="spellEnd"/>
+    </w:p>
+    <w:p>
+      <w:pPr>
+        <w:pStyle w:val="ListParagraph"/>
+        <w:numPr>
+          <w:ilvl w:val="0"/>
+          <w:numId w:val="3"/>
+        </w:numPr>
+        <w:rPr>
+          <w:rFonts w:ascii="Calibri" w:hAnsi="Calibri" w:cs="Calibri"/>
+          <w:sz w:val="24"/>
+        </w:rPr>
+      </w:pPr>
+      <w:r>
+        <w:rPr>
+          <w:rFonts w:ascii="Calibri" w:hAnsi="Calibri" w:cs="Calibri"/>
+          <w:sz w:val="24"/>
+        </w:rPr>
+        <w:t xml:space="preserve">Replace blank/missing </w:t>
+      </w:r>
+      <w:proofErr w:type="spellStart"/>
+      <w:r>
+        <w:rPr>
+          <w:rFonts w:ascii="Calibri" w:hAnsi="Calibri" w:cs="Calibri"/>
+          <w:sz w:val="24"/>
+        </w:rPr>
+        <w:t>SampleType</w:t>
+      </w:r>
+      <w:proofErr w:type="spellEnd"/>
+      <w:r>
+        <w:rPr>
+          <w:rFonts w:ascii="Calibri" w:hAnsi="Calibri" w:cs="Calibri"/>
+          <w:sz w:val="24"/>
+        </w:rPr>
+        <w:t xml:space="preserve"> when it should be FD as identified in Site column</w:t>
+      </w:r>
+    </w:p>
+    <w:p>
+      <w:pPr>
+        <w:pStyle w:val="ListParagraph"/>
+        <w:numPr>
+          <w:ilvl w:val="0"/>
+          <w:numId w:val="3"/>
+        </w:numPr>
+        <w:rPr>
+          <w:rFonts w:ascii="Calibri" w:hAnsi="Calibri" w:cs="Calibri"/>
+          <w:sz w:val="24"/>
+        </w:rPr>
+      </w:pPr>
+      <w:r>
+        <w:rPr>
+          <w:rFonts w:ascii="Calibri" w:hAnsi="Calibri" w:cs="Calibri"/>
+          <w:sz w:val="24"/>
+        </w:rPr>
+        <w:t>Changes Result values less than LOD to “&lt;</w:t>
+      </w:r>
+      <w:proofErr w:type="spellStart"/>
+      <w:r>
+        <w:rPr>
+          <w:rFonts w:ascii="Calibri" w:hAnsi="Calibri" w:cs="Calibri"/>
+          <w:sz w:val="24"/>
+        </w:rPr>
+        <w:t>lod</w:t>
+      </w:r>
+      <w:proofErr w:type="spellEnd"/>
+      <w:r>
+        <w:rPr>
+          <w:rFonts w:ascii="Calibri" w:hAnsi="Calibri" w:cs="Calibri"/>
+          <w:sz w:val="24"/>
+        </w:rPr>
+        <w:t>”</w:t>
+      </w:r>
+    </w:p>
+    <w:p>
+      <w:pPr>
+        <w:pStyle w:val="ListParagraph"/>
+        <w:rPr>
+          <w:rFonts w:ascii="Calibri" w:hAnsi="Calibri" w:cs="Calibri"/>
+          <w:sz w:val="24"/>
+        </w:rPr>
+      </w:pPr>
+    </w:p>
+    <w:p>
+      <w:pPr>
+        <w:pStyle w:val="ListParagraph"/>
+        <w:ind w:left="0"/>
+        <w:rPr>
+          <w:rFonts w:ascii="Calibri" w:hAnsi="Calibri" w:cs="Calibri"/>
+          <w:sz w:val="24"/>
+        </w:rPr>
+      </w:pPr>
+      <w:r>
+        <w:rPr>
+          <w:rFonts w:ascii="Calibri" w:hAnsi="Calibri" w:cs="Calibri"/>
+          <w:b/>
+          <w:sz w:val="24"/>
+          <w:u w:val="single"/>
+        </w:rPr>
+        <w:t>QC Actions Not Yet Implemented</w:t>
+      </w:r>
+    </w:p>
+    <w:p>
+      <w:pPr>
+        <w:pStyle w:val="ListParagraph"/>
+        <w:numPr>
+          <w:ilvl w:val="0"/>
+          <w:numId w:val="4"/>
+        </w:numPr>
+        <w:rPr>
+          <w:rFonts w:ascii="Calibri" w:hAnsi="Calibri" w:cs="Calibri"/>
+          <w:sz w:val="24"/>
+        </w:rPr>
+      </w:pPr>
+      <w:r>
+        <w:rPr>
+          <w:rFonts w:ascii="Calibri" w:hAnsi="Calibri" w:cs="Calibri"/>
+          <w:sz w:val="24"/>
+        </w:rPr>
+        <w:t>ID NULL/Character stored in Results</w:t>
+      </w:r>
+    </w:p>
+    <w:p>
+      <w:pPr>
+        <w:pStyle w:val="ListParagraph"/>
+        <w:numPr>
+          <w:ilvl w:val="0"/>
+          <w:numId w:val="4"/>
+        </w:numPr>
+        <w:rPr>
+          <w:rFonts w:ascii="Calibri" w:hAnsi="Calibri" w:cs="Calibri"/>
+          <w:sz w:val="24"/>
+        </w:rPr>
+      </w:pPr>
+      <w:r>
+        <w:rPr>
+          <w:rFonts w:ascii="Calibri" w:hAnsi="Calibri" w:cs="Calibri"/>
+          <w:sz w:val="24"/>
+        </w:rPr>
+        <w:t>Check for outliers based on</w:t>
+      </w:r>
+    </w:p>
+    <w:p>
+      <w:pPr>
+        <w:pStyle w:val="ListParagraph"/>
+        <w:numPr>
+          <w:ilvl w:val="1"/>
+          <w:numId w:val="4"/>
+        </w:numPr>
+        <w:rPr>
+          <w:rFonts w:ascii="Calibri" w:hAnsi="Calibri" w:cs="Calibri"/>
+          <w:sz w:val="24"/>
+        </w:rPr>
+      </w:pPr>
+      <w:r>
+        <w:rPr>
+          <w:rFonts w:ascii="Calibri" w:hAnsi="Calibri" w:cs="Calibri"/>
+          <w:sz w:val="24"/>
+        </w:rPr>
+        <w:t xml:space="preserve">Historical IQR for each </w:t>
+      </w:r>
+      <w:proofErr w:type="spellStart"/>
+      <w:r>
+        <w:rPr>
+          <w:rFonts w:ascii="Calibri" w:hAnsi="Calibri" w:cs="Calibri"/>
+          <w:sz w:val="24"/>
+        </w:rPr>
+        <w:t>Param</w:t>
+      </w:r>
+      <w:proofErr w:type="spellEnd"/>
+    </w:p>
+    <w:p>
+      <w:pPr>
+        <w:pStyle w:val="ListParagraph"/>
+        <w:numPr>
+          <w:ilvl w:val="1"/>
+          <w:numId w:val="4"/>
+        </w:numPr>
+        <w:rPr>
+          <w:rFonts w:ascii="Calibri" w:hAnsi="Calibri" w:cs="Calibri"/>
+          <w:sz w:val="24"/>
+        </w:rPr>
+      </w:pPr>
+      <w:r>
+        <w:rPr>
+          <w:rFonts w:ascii="Calibri" w:hAnsi="Calibri" w:cs="Calibri"/>
+          <w:sz w:val="24"/>
+        </w:rPr>
+        <w:t>Run-specific stats</w:t>
+      </w:r>
+    </w:p>
+    <w:p>
+      <w:pPr>
+        <w:rPr>
+          <w:rFonts w:ascii="Calibri" w:hAnsi="Calibri" w:cs="Calibri"/>
+          <w:b/>
+          <w:sz w:val="24"/>
+          <w:u w:val="single"/>
+        </w:rPr>
+      </w:pPr>
+      <w:r>
+        <w:rPr>
+          <w:rFonts w:ascii="Calibri" w:hAnsi="Calibri" w:cs="Calibri"/>
+          <w:b/>
+          <w:sz w:val="24"/>
+          <w:u w:val="single"/>
+        </w:rPr>
+        <w:t>Testing Suggestions</w:t>
+      </w:r>
+    </w:p>
+    <w:p>
+      <w:pPr>
+        <w:pStyle w:val="ListParagraph"/>
+        <w:numPr>
+          <w:ilvl w:val="0"/>
+          <w:numId w:val="5"/>
+        </w:numPr>
+        <w:rPr>
+          <w:rFonts w:ascii="Calibri" w:hAnsi="Calibri" w:cs="Calibri"/>
+          <w:sz w:val="24"/>
+        </w:rPr>
+      </w:pPr>
+      <w:r>
+        <w:rPr>
+          <w:rFonts w:ascii="Calibri" w:hAnsi="Calibri" w:cs="Calibri"/>
+          <w:sz w:val="24"/>
+        </w:rPr>
+        <w:t>Testing completed:</w:t>
+      </w:r>
+    </w:p>
+    <w:p>
+      <w:pPr>
+        <w:pStyle w:val="ListParagraph"/>
+        <w:numPr>
+          <w:ilvl w:val="1"/>
+          <w:numId w:val="5"/>
+        </w:numPr>
+        <w:rPr>
+          <w:rFonts w:ascii="Calibri" w:hAnsi="Calibri" w:cs="Calibri"/>
+          <w:sz w:val="24"/>
+        </w:rPr>
+      </w:pPr>
+      <w:r>
+        <w:rPr>
+          <w:rFonts w:ascii="Calibri" w:hAnsi="Calibri" w:cs="Calibri"/>
+          <w:sz w:val="24"/>
+        </w:rPr>
+        <w:t xml:space="preserve">FD in Site </w:t>
+      </w:r>
+    </w:p>
+    <w:p>
+      <w:pPr>
+        <w:pStyle w:val="ListParagraph"/>
+        <w:numPr>
+          <w:ilvl w:val="1"/>
+          <w:numId w:val="5"/>
+        </w:numPr>
+        <w:rPr>
+          <w:rFonts w:ascii="Calibri" w:hAnsi="Calibri" w:cs="Calibri"/>
+          <w:sz w:val="24"/>
+        </w:rPr>
+      </w:pPr>
+      <w:r>
+        <w:rPr>
+          <w:rFonts w:ascii="Calibri" w:hAnsi="Calibri" w:cs="Calibri"/>
+          <w:sz w:val="24"/>
+        </w:rPr>
+        <w:t>FD in Site w/ missing Locations</w:t>
+      </w:r>
+    </w:p>
+    <w:p>
+      <w:pPr>
+        <w:pStyle w:val="ListParagraph"/>
+        <w:numPr>
+          <w:ilvl w:val="1"/>
+          <w:numId w:val="5"/>
+        </w:numPr>
+        <w:rPr>
+          <w:rFonts w:ascii="Calibri" w:hAnsi="Calibri" w:cs="Calibri"/>
+          <w:sz w:val="24"/>
+        </w:rPr>
+      </w:pPr>
+      <w:proofErr w:type="spellStart"/>
+      <w:r>
+        <w:rPr>
+          <w:rFonts w:ascii="Calibri" w:hAnsi="Calibri" w:cs="Calibri"/>
+          <w:sz w:val="24"/>
+        </w:rPr>
+        <w:t>SampleType</w:t>
+      </w:r>
+      <w:proofErr w:type="spellEnd"/>
+      <w:r>
+        <w:rPr>
+          <w:rFonts w:ascii="Calibri" w:hAnsi="Calibri" w:cs="Calibri"/>
+          <w:sz w:val="24"/>
+        </w:rPr>
+        <w:t xml:space="preserve"> column missing</w:t>
+      </w:r>
+    </w:p>
+    <w:p>
+      <w:pPr>
+        <w:pStyle w:val="ListParagraph"/>
+        <w:numPr>
+          <w:ilvl w:val="1"/>
+          <w:numId w:val="5"/>
+        </w:numPr>
+        <w:rPr>
+          <w:rFonts w:ascii="Calibri" w:hAnsi="Calibri" w:cs="Calibri"/>
+          <w:sz w:val="24"/>
+        </w:rPr>
+      </w:pPr>
+      <w:r>
+        <w:rPr>
+          <w:rFonts w:ascii="Calibri" w:hAnsi="Calibri" w:cs="Calibri"/>
+          <w:sz w:val="24"/>
+        </w:rPr>
+        <w:t>Results &lt;LOD</w:t>
+      </w:r>
+    </w:p>
+    <w:p>
+      <w:pPr>
+        <w:pStyle w:val="ListParagraph"/>
+        <w:numPr>
+          <w:ilvl w:val="0"/>
+          <w:numId w:val="5"/>
+        </w:numPr>
+        <w:rPr>
+          <w:rFonts w:ascii="Calibri" w:hAnsi="Calibri" w:cs="Calibri"/>
+          <w:sz w:val="24"/>
+        </w:rPr>
+      </w:pPr>
+      <w:r>
+        <w:rPr>
+          <w:rFonts w:ascii="Calibri" w:hAnsi="Calibri" w:cs="Calibri"/>
+          <w:sz w:val="24"/>
+        </w:rPr>
+        <w:lastRenderedPageBreak/>
+        <w:t xml:space="preserve">Note** </w:t>
+      </w:r>
+      <w:proofErr w:type="gramStart"/>
+      <w:r>
+        <w:rPr>
+          <w:rFonts w:ascii="Calibri" w:hAnsi="Calibri" w:cs="Calibri"/>
+          <w:sz w:val="24"/>
+        </w:rPr>
+        <w:t>After</w:t>
+      </w:r>
+      <w:proofErr w:type="gramEnd"/>
+      <w:r>
+        <w:rPr>
+          <w:rFonts w:ascii="Calibri" w:hAnsi="Calibri" w:cs="Calibri"/>
+          <w:sz w:val="24"/>
+        </w:rPr>
+        <w:t xml:space="preserve"> each successful run, look for the *_QC.xlsx and *_cleaned.xlsx files and make sure they look right and are understandable. </w:t>
+      </w:r>
+    </w:p>
+    <w:p>
+      <w:pPr>
+        <w:pStyle w:val="ListParagraph"/>
+        <w:numPr>
+          <w:ilvl w:val="0"/>
+          <w:numId w:val="5"/>
+        </w:numPr>
+        <w:rPr>
+          <w:rFonts w:ascii="Calibri" w:hAnsi="Calibri" w:cs="Calibri"/>
+          <w:sz w:val="24"/>
+        </w:rPr>
+      </w:pPr>
+      <w:r>
+        <w:rPr>
+          <w:rFonts w:ascii="Calibri" w:hAnsi="Calibri" w:cs="Calibri"/>
+          <w:sz w:val="24"/>
+        </w:rPr>
+        <w:t>Run across a variety of raw input files targeting failure modes:</w:t>
+      </w:r>
+    </w:p>
+    <w:p>
+      <w:pPr>
+        <w:pStyle w:val="ListParagraph"/>
+        <w:numPr>
+          <w:ilvl w:val="1"/>
+          <w:numId w:val="5"/>
+        </w:numPr>
+        <w:rPr>
+          <w:rFonts w:ascii="Calibri" w:hAnsi="Calibri" w:cs="Calibri"/>
+          <w:sz w:val="24"/>
+        </w:rPr>
+      </w:pPr>
+      <w:r>
+        <w:rPr>
+          <w:rFonts w:ascii="Calibri" w:hAnsi="Calibri" w:cs="Calibri"/>
+          <w:sz w:val="24"/>
+        </w:rPr>
+        <w:t>Bad Parameters present</w:t>
+      </w:r>
+    </w:p>
+    <w:p>
+      <w:pPr>
+        <w:pStyle w:val="ListParagraph"/>
+        <w:numPr>
+          <w:ilvl w:val="2"/>
+          <w:numId w:val="5"/>
+        </w:numPr>
+        <w:rPr>
+          <w:rFonts w:ascii="Calibri" w:hAnsi="Calibri" w:cs="Calibri"/>
+          <w:sz w:val="24"/>
+        </w:rPr>
+      </w:pPr>
+      <w:r>
+        <w:rPr>
+          <w:rFonts w:ascii="Calibri" w:hAnsi="Calibri" w:cs="Calibri"/>
+          <w:sz w:val="24"/>
+        </w:rPr>
+        <w:t xml:space="preserve">Can check the list but I think Cassie provided all, just paste </w:t>
+      </w:r>
+      <w:proofErr w:type="spellStart"/>
+      <w:r>
+        <w:rPr>
+          <w:rFonts w:ascii="Courier New" w:hAnsi="Courier New" w:cs="Courier New"/>
+          <w:sz w:val="24"/>
+        </w:rPr>
+        <w:t>UFIlab</w:t>
+      </w:r>
+      <w:proofErr w:type="spellEnd"/>
+      <w:r>
+        <w:rPr>
+          <w:rFonts w:ascii="Courier New" w:hAnsi="Courier New" w:cs="Courier New"/>
+          <w:sz w:val="24"/>
+        </w:rPr>
+        <w:t>:::</w:t>
+      </w:r>
+      <w:proofErr w:type="spellStart"/>
+      <w:r>
+        <w:rPr>
+          <w:rFonts w:ascii="Courier New" w:hAnsi="Courier New" w:cs="Courier New"/>
+          <w:sz w:val="24"/>
+        </w:rPr>
+        <w:t>badparams</w:t>
+      </w:r>
+      <w:proofErr w:type="spellEnd"/>
+      <w:r>
+        <w:rPr>
+          <w:rFonts w:ascii="Calibri" w:hAnsi="Calibri" w:cs="Calibri"/>
+          <w:sz w:val="24"/>
+        </w:rPr>
+        <w:t xml:space="preserve"> into the console</w:t>
+      </w:r>
+    </w:p>
+    <w:p>
+      <w:pPr>
+        <w:pStyle w:val="ListParagraph"/>
+        <w:numPr>
+          <w:ilvl w:val="1"/>
+          <w:numId w:val="5"/>
+        </w:numPr>
+        <w:rPr>
+          <w:rFonts w:ascii="Calibri" w:hAnsi="Calibri" w:cs="Calibri"/>
+          <w:sz w:val="24"/>
+        </w:rPr>
+      </w:pPr>
+      <w:r>
+        <w:rPr>
+          <w:rFonts w:ascii="Calibri" w:hAnsi="Calibri" w:cs="Calibri"/>
+          <w:sz w:val="24"/>
+        </w:rPr>
+        <w:t>Missing collection times</w:t>
+      </w:r>
+    </w:p>
+    <w:p>
+      <w:pPr>
+        <w:pStyle w:val="ListParagraph"/>
+        <w:numPr>
+          <w:ilvl w:val="1"/>
+          <w:numId w:val="5"/>
+        </w:numPr>
+        <w:rPr>
+          <w:rFonts w:ascii="Calibri" w:hAnsi="Calibri" w:cs="Calibri"/>
+          <w:sz w:val="24"/>
+        </w:rPr>
+      </w:pPr>
+      <w:proofErr w:type="spellStart"/>
+      <w:r>
+        <w:rPr>
+          <w:rFonts w:ascii="Calibri" w:hAnsi="Calibri" w:cs="Calibri"/>
+          <w:sz w:val="24"/>
+        </w:rPr>
+        <w:t>SampleType</w:t>
+      </w:r>
+      <w:proofErr w:type="spellEnd"/>
+      <w:r>
+        <w:rPr>
+          <w:rFonts w:ascii="Calibri" w:hAnsi="Calibri" w:cs="Calibri"/>
+          <w:sz w:val="24"/>
+        </w:rPr>
+        <w:t xml:space="preserve"> designations</w:t>
+      </w:r>
+    </w:p>
+    <w:p>
+      <w:pPr>
+        <w:pStyle w:val="ListParagraph"/>
+        <w:numPr>
+          <w:ilvl w:val="2"/>
+          <w:numId w:val="5"/>
+        </w:numPr>
+        <w:rPr>
+          <w:rFonts w:ascii="Calibri" w:hAnsi="Calibri" w:cs="Calibri"/>
+          <w:sz w:val="24"/>
+        </w:rPr>
+      </w:pPr>
+      <w:r>
+        <w:rPr>
+          <w:rFonts w:ascii="Calibri" w:hAnsi="Calibri" w:cs="Calibri"/>
+          <w:sz w:val="24"/>
+        </w:rPr>
+        <w:t xml:space="preserve">I think we’ll hit a bug here due to capitalization possibly … what Cassie provided didn’t match exactly what was in one of the examples, just test using data with all possible </w:t>
+      </w:r>
+      <w:proofErr w:type="spellStart"/>
+      <w:r>
+        <w:rPr>
+          <w:rFonts w:ascii="Calibri" w:hAnsi="Calibri" w:cs="Calibri"/>
+          <w:sz w:val="24"/>
+        </w:rPr>
+        <w:t>SampleTypes</w:t>
+      </w:r>
+      <w:proofErr w:type="spellEnd"/>
+      <w:r>
+        <w:rPr>
+          <w:rFonts w:ascii="Calibri" w:hAnsi="Calibri" w:cs="Calibri"/>
+          <w:sz w:val="24"/>
+        </w:rPr>
+        <w:t>!</w:t>
+      </w:r>
+    </w:p>
+    <w:p>
+      <w:pPr>
+        <w:pStyle w:val="ListParagraph"/>
+        <w:numPr>
+          <w:ilvl w:val="1"/>
+          <w:numId w:val="5"/>
+        </w:numPr>
+        <w:rPr>
+          <w:rFonts w:ascii="Calibri" w:hAnsi="Calibri" w:cs="Calibri"/>
+          <w:sz w:val="24"/>
+        </w:rPr>
+      </w:pPr>
+      <w:r>
+        <w:rPr>
+          <w:rFonts w:ascii="Calibri" w:hAnsi="Calibri" w:cs="Calibri"/>
+          <w:sz w:val="24"/>
+        </w:rPr>
+        <w:t>Try using the `</w:t>
+      </w:r>
+      <w:proofErr w:type="spellStart"/>
+      <w:r>
+        <w:rPr>
+          <w:rFonts w:ascii="Courier New" w:hAnsi="Courier New" w:cs="Courier New"/>
+          <w:sz w:val="24"/>
+        </w:rPr>
+        <w:t>add_lod_units</w:t>
+      </w:r>
+      <w:proofErr w:type="spellEnd"/>
+      <w:r>
+        <w:rPr>
+          <w:rFonts w:ascii="Calibri" w:hAnsi="Calibri" w:cs="Calibri"/>
+          <w:sz w:val="24"/>
+        </w:rPr>
+        <w:t>` argument</w:t>
+      </w:r>
+      <w:r>
+        <w:rPr>
+          <w:rFonts w:ascii="Calibri" w:hAnsi="Calibri" w:cs="Calibri"/>
+          <w:sz w:val="24"/>
+        </w:rPr>
+        <w:t xml:space="preserve"> by adding to function call:</w:t>
+      </w:r>
+    </w:p>
+    <w:p>
+      <w:pPr>
+        <w:pStyle w:val="ListParagraph"/>
+        <w:numPr>
+          <w:ilvl w:val="2"/>
+          <w:numId w:val="5"/>
+        </w:numPr>
+        <w:rPr>
+          <w:rFonts w:ascii="Calibri" w:hAnsi="Calibri" w:cs="Calibri"/>
+          <w:sz w:val="24"/>
+        </w:rPr>
+      </w:pPr>
+      <w:proofErr w:type="spellStart"/>
+      <w:r>
+        <w:rPr>
+          <w:rFonts w:ascii="Courier New" w:hAnsi="Courier New" w:cs="Courier New"/>
+          <w:sz w:val="24"/>
+        </w:rPr>
+        <w:t>add_lod_units</w:t>
+      </w:r>
+      <w:proofErr w:type="spellEnd"/>
+      <w:r>
+        <w:rPr>
+          <w:rFonts w:ascii="Courier New" w:hAnsi="Courier New" w:cs="Courier New"/>
+          <w:sz w:val="24"/>
+        </w:rPr>
+        <w:t xml:space="preserve"> = </w:t>
+      </w:r>
+      <w:proofErr w:type="spellStart"/>
+      <w:r>
+        <w:rPr>
+          <w:rFonts w:ascii="Courier New" w:hAnsi="Courier New" w:cs="Courier New"/>
+          <w:sz w:val="24"/>
+        </w:rPr>
+        <w:t>data.frame</w:t>
+      </w:r>
+      <w:proofErr w:type="spellEnd"/>
+      <w:r>
+        <w:rPr>
+          <w:rFonts w:ascii="Courier New" w:hAnsi="Courier New" w:cs="Courier New"/>
+          <w:sz w:val="24"/>
+        </w:rPr>
+        <w:t>(Parameter = “name”, units = “units”)</w:t>
+      </w:r>
+    </w:p>
+    <w:p>
+      <w:pPr>
+        <w:pStyle w:val="ListParagraph"/>
+        <w:numPr>
+          <w:ilvl w:val="1"/>
+          <w:numId w:val="5"/>
+        </w:numPr>
+        <w:rPr>
+          <w:rFonts w:ascii="Calibri" w:hAnsi="Calibri" w:cs="Calibri"/>
+          <w:sz w:val="24"/>
+        </w:rPr>
+      </w:pPr>
+      <w:r>
+        <w:rPr>
+          <w:rFonts w:ascii="Calibri" w:hAnsi="Calibri" w:cs="Calibri"/>
+          <w:sz w:val="24"/>
+        </w:rPr>
+        <w:t xml:space="preserve">Try updating: </w:t>
+      </w:r>
+      <w:proofErr w:type="spellStart"/>
+      <w:r>
+        <w:rPr>
+          <w:rFonts w:ascii="Calibri" w:hAnsi="Calibri" w:cs="Calibri"/>
+          <w:sz w:val="24"/>
+        </w:rPr>
+        <w:t>inst</w:t>
+      </w:r>
+      <w:proofErr w:type="spellEnd"/>
+      <w:r>
+        <w:rPr>
+          <w:rFonts w:ascii="Calibri" w:hAnsi="Calibri" w:cs="Calibri"/>
+          <w:sz w:val="24"/>
+        </w:rPr>
+        <w:t>/</w:t>
+      </w:r>
+      <w:proofErr w:type="spellStart"/>
+      <w:r>
+        <w:rPr>
+          <w:rFonts w:ascii="Calibri" w:hAnsi="Calibri" w:cs="Calibri"/>
+          <w:sz w:val="24"/>
+        </w:rPr>
+        <w:t>extdata</w:t>
+      </w:r>
+      <w:proofErr w:type="spellEnd"/>
+      <w:r>
+        <w:rPr>
+          <w:rFonts w:ascii="Calibri" w:hAnsi="Calibri" w:cs="Calibri"/>
+          <w:sz w:val="24"/>
+        </w:rPr>
+        <w:t>/LOD_values.xlsx</w:t>
+      </w:r>
+    </w:p>
+    <w:p>
+      <w:pPr>
+        <w:pStyle w:val="ListParagraph"/>
+        <w:numPr>
+          <w:ilvl w:val="2"/>
+          <w:numId w:val="5"/>
+        </w:numPr>
+        <w:rPr>
+          <w:rFonts w:ascii="Calibri" w:hAnsi="Calibri" w:cs="Calibri"/>
+          <w:sz w:val="24"/>
+        </w:rPr>
+      </w:pPr>
+      <w:r>
+        <w:rPr>
+          <w:rFonts w:ascii="Calibri" w:hAnsi="Calibri" w:cs="Calibri"/>
+          <w:sz w:val="24"/>
+        </w:rPr>
+        <w:t>Add any missing parameters</w:t>
+      </w:r>
+    </w:p>
+    <w:p>
+      <w:pPr>
+        <w:pStyle w:val="ListParagraph"/>
+        <w:numPr>
+          <w:ilvl w:val="2"/>
+          <w:numId w:val="5"/>
+        </w:numPr>
+        <w:rPr>
+          <w:rFonts w:ascii="Calibri" w:hAnsi="Calibri" w:cs="Calibri"/>
+          <w:sz w:val="24"/>
+        </w:rPr>
+      </w:pPr>
+      <w:r>
+        <w:rPr>
+          <w:rFonts w:ascii="Calibri" w:hAnsi="Calibri" w:cs="Calibri"/>
+          <w:sz w:val="24"/>
+        </w:rPr>
+        <w:t>Update values for parameters already included</w:t>
+      </w:r>
+    </w:p>
+    <w:p>
+      <w:pPr>
+        <w:pStyle w:val="ListParagraph"/>
+        <w:numPr>
+          <w:ilvl w:val="3"/>
+          <w:numId w:val="5"/>
+        </w:numPr>
+        <w:rPr>
+          <w:rFonts w:ascii="Calibri" w:hAnsi="Calibri" w:cs="Calibri"/>
+          <w:sz w:val="24"/>
+        </w:rPr>
+      </w:pPr>
+      <w:r>
+        <w:rPr>
+          <w:rFonts w:ascii="Calibri" w:hAnsi="Calibri" w:cs="Calibri"/>
+          <w:sz w:val="24"/>
+        </w:rPr>
+        <w:t xml:space="preserve">If you add missing parameters we should hit a bug because of missing units due to an internal dataset I built which will need to be updated. Should be able to overcome using the </w:t>
+      </w:r>
+      <w:proofErr w:type="spellStart"/>
+      <w:r>
+        <w:rPr>
+          <w:rFonts w:ascii="Courier New" w:hAnsi="Courier New" w:cs="Courier New"/>
+          <w:sz w:val="24"/>
+        </w:rPr>
+        <w:t>add_lod_units</w:t>
+      </w:r>
+      <w:proofErr w:type="spellEnd"/>
+      <w:r>
+        <w:rPr>
+          <w:rFonts w:ascii="Courier New" w:hAnsi="Courier New" w:cs="Courier New"/>
+          <w:sz w:val="24"/>
+        </w:rPr>
+        <w:t xml:space="preserve"> </w:t>
+      </w:r>
+      <w:r>
+        <w:rPr>
+          <w:rFonts w:cstheme="minorHAnsi"/>
+          <w:sz w:val="24"/>
+        </w:rPr>
+        <w:t xml:space="preserve">argument. </w:t>
+      </w:r>
+    </w:p>
+    <w:p>
+      <w:pPr>
+        <w:spacing w:line="240" w:lineRule="auto"/>
+        <w:ind w:left="1440"/>
+        <w:rPr>
+          <w:rFonts w:ascii="Courier New" w:hAnsi="Courier New" w:cs="Courier New"/>
+          <w:sz w:val="24"/>
+        </w:rPr>
+      </w:pPr>
     </w:p>
     <w:sectPr>
       <w:pgSz w:w="12240" w:h="15840"/>
@@ -19,6 +1871,471 @@
     </w:sectPr>
   </w:body>
 </w:document>
+</file>
+
+<file path=word/numbering.xml><?xml version="1.0" encoding="utf-8"?>
+<w:numbering xmlns:wpc="http://schemas.microsoft.com/office/word/2010/wordprocessingCanvas" xmlns:mc="http://schemas.openxmlformats.org/markup-compatibility/2006" xmlns:o="urn:schemas-microsoft-com:office:office" xmlns:r="http://schemas.openxmlformats.org/officeDocument/2006/relationships" xmlns:m="http://schemas.openxmlformats.org/officeDocument/2006/math" xmlns:v="urn:schemas-microsoft-com:vml" xmlns:wp14="http://schemas.microsoft.com/office/word/2010/wordprocessingDrawing" xmlns:wp="http://schemas.openxmlformats.org/drawingml/2006/wordprocessingDrawing" xmlns:w10="urn:schemas-microsoft-com:office:word" xmlns:w="http://schemas.openxmlformats.org/wordprocessingml/2006/main" xmlns:w14="http://schemas.microsoft.com/office/word/2010/wordml" xmlns:wpg="http://schemas.microsoft.com/office/word/2010/wordprocessingGroup" xmlns:wpi="http://schemas.microsoft.com/office/word/2010/wordprocessingInk" xmlns:wne="http://schemas.microsoft.com/office/word/2006/wordml" xmlns:wps="http://schemas.microsoft.com/office/word/2010/wordprocessingShape" mc:Ignorable="w14 wp14">
+  <w:abstractNum w:abstractNumId="0">
+    <w:nsid w:val="1C2323AD"/>
+    <w:multiLevelType w:val="hybridMultilevel"/>
+    <w:tmpl w:val="7D140454"/>
+    <w:lvl w:ilvl="0" w:tplc="8E2E1470">
+      <w:start w:val="1"/>
+      <w:numFmt w:val="decimal"/>
+      <w:lvlText w:val="%1)"/>
+      <w:lvlJc w:val="left"/>
+      <w:pPr>
+        <w:ind w:left="720" w:hanging="360"/>
+      </w:pPr>
+      <w:rPr>
+        <w:rFonts w:hint="default"/>
+      </w:rPr>
+    </w:lvl>
+    <w:lvl w:ilvl="1" w:tplc="04090019">
+      <w:start w:val="1"/>
+      <w:numFmt w:val="lowerLetter"/>
+      <w:lvlText w:val="%2."/>
+      <w:lvlJc w:val="left"/>
+      <w:pPr>
+        <w:ind w:left="1440" w:hanging="360"/>
+      </w:pPr>
+    </w:lvl>
+    <w:lvl w:ilvl="2" w:tplc="0409001B">
+      <w:start w:val="1"/>
+      <w:numFmt w:val="lowerRoman"/>
+      <w:lvlText w:val="%3."/>
+      <w:lvlJc w:val="right"/>
+      <w:pPr>
+        <w:ind w:left="2160" w:hanging="180"/>
+      </w:pPr>
+    </w:lvl>
+    <w:lvl w:ilvl="3" w:tplc="0409000F">
+      <w:start w:val="1"/>
+      <w:numFmt w:val="decimal"/>
+      <w:lvlText w:val="%4."/>
+      <w:lvlJc w:val="left"/>
+      <w:pPr>
+        <w:ind w:left="2880" w:hanging="360"/>
+      </w:pPr>
+    </w:lvl>
+    <w:lvl w:ilvl="4" w:tplc="04090019" w:tentative="1">
+      <w:start w:val="1"/>
+      <w:numFmt w:val="lowerLetter"/>
+      <w:lvlText w:val="%5."/>
+      <w:lvlJc w:val="left"/>
+      <w:pPr>
+        <w:ind w:left="3600" w:hanging="360"/>
+      </w:pPr>
+    </w:lvl>
+    <w:lvl w:ilvl="5" w:tplc="0409001B" w:tentative="1">
+      <w:start w:val="1"/>
+      <w:numFmt w:val="lowerRoman"/>
+      <w:lvlText w:val="%6."/>
+      <w:lvlJc w:val="right"/>
+      <w:pPr>
+        <w:ind w:left="4320" w:hanging="180"/>
+      </w:pPr>
+    </w:lvl>
+    <w:lvl w:ilvl="6" w:tplc="0409000F" w:tentative="1">
+      <w:start w:val="1"/>
+      <w:numFmt w:val="decimal"/>
+      <w:lvlText w:val="%7."/>
+      <w:lvlJc w:val="left"/>
+      <w:pPr>
+        <w:ind w:left="5040" w:hanging="360"/>
+      </w:pPr>
+    </w:lvl>
+    <w:lvl w:ilvl="7" w:tplc="04090019" w:tentative="1">
+      <w:start w:val="1"/>
+      <w:numFmt w:val="lowerLetter"/>
+      <w:lvlText w:val="%8."/>
+      <w:lvlJc w:val="left"/>
+      <w:pPr>
+        <w:ind w:left="5760" w:hanging="360"/>
+      </w:pPr>
+    </w:lvl>
+    <w:lvl w:ilvl="8" w:tplc="0409001B" w:tentative="1">
+      <w:start w:val="1"/>
+      <w:numFmt w:val="lowerRoman"/>
+      <w:lvlText w:val="%9."/>
+      <w:lvlJc w:val="right"/>
+      <w:pPr>
+        <w:ind w:left="6480" w:hanging="180"/>
+      </w:pPr>
+    </w:lvl>
+  </w:abstractNum>
+  <w:abstractNum w:abstractNumId="1">
+    <w:nsid w:val="220F432F"/>
+    <w:multiLevelType w:val="hybridMultilevel"/>
+    <w:tmpl w:val="43046B50"/>
+    <w:lvl w:ilvl="0" w:tplc="697E82F4">
+      <w:start w:val="1"/>
+      <w:numFmt w:val="decimal"/>
+      <w:lvlText w:val="%1)"/>
+      <w:lvlJc w:val="left"/>
+      <w:pPr>
+        <w:ind w:left="1080" w:hanging="360"/>
+      </w:pPr>
+      <w:rPr>
+        <w:rFonts w:ascii="Calibri" w:hAnsi="Calibri" w:cs="Calibri" w:hint="default"/>
+      </w:rPr>
+    </w:lvl>
+    <w:lvl w:ilvl="1" w:tplc="04090019">
+      <w:start w:val="1"/>
+      <w:numFmt w:val="lowerLetter"/>
+      <w:lvlText w:val="%2."/>
+      <w:lvlJc w:val="left"/>
+      <w:pPr>
+        <w:ind w:left="1800" w:hanging="360"/>
+      </w:pPr>
+    </w:lvl>
+    <w:lvl w:ilvl="2" w:tplc="0409001B" w:tentative="1">
+      <w:start w:val="1"/>
+      <w:numFmt w:val="lowerRoman"/>
+      <w:lvlText w:val="%3."/>
+      <w:lvlJc w:val="right"/>
+      <w:pPr>
+        <w:ind w:left="2520" w:hanging="180"/>
+      </w:pPr>
+    </w:lvl>
+    <w:lvl w:ilvl="3" w:tplc="0409000F" w:tentative="1">
+      <w:start w:val="1"/>
+      <w:numFmt w:val="decimal"/>
+      <w:lvlText w:val="%4."/>
+      <w:lvlJc w:val="left"/>
+      <w:pPr>
+        <w:ind w:left="3240" w:hanging="360"/>
+      </w:pPr>
+    </w:lvl>
+    <w:lvl w:ilvl="4" w:tplc="04090019" w:tentative="1">
+      <w:start w:val="1"/>
+      <w:numFmt w:val="lowerLetter"/>
+      <w:lvlText w:val="%5."/>
+      <w:lvlJc w:val="left"/>
+      <w:pPr>
+        <w:ind w:left="3960" w:hanging="360"/>
+      </w:pPr>
+    </w:lvl>
+    <w:lvl w:ilvl="5" w:tplc="0409001B" w:tentative="1">
+      <w:start w:val="1"/>
+      <w:numFmt w:val="lowerRoman"/>
+      <w:lvlText w:val="%6."/>
+      <w:lvlJc w:val="right"/>
+      <w:pPr>
+        <w:ind w:left="4680" w:hanging="180"/>
+      </w:pPr>
+    </w:lvl>
+    <w:lvl w:ilvl="6" w:tplc="0409000F" w:tentative="1">
+      <w:start w:val="1"/>
+      <w:numFmt w:val="decimal"/>
+      <w:lvlText w:val="%7."/>
+      <w:lvlJc w:val="left"/>
+      <w:pPr>
+        <w:ind w:left="5400" w:hanging="360"/>
+      </w:pPr>
+    </w:lvl>
+    <w:lvl w:ilvl="7" w:tplc="04090019" w:tentative="1">
+      <w:start w:val="1"/>
+      <w:numFmt w:val="lowerLetter"/>
+      <w:lvlText w:val="%8."/>
+      <w:lvlJc w:val="left"/>
+      <w:pPr>
+        <w:ind w:left="6120" w:hanging="360"/>
+      </w:pPr>
+    </w:lvl>
+    <w:lvl w:ilvl="8" w:tplc="0409001B" w:tentative="1">
+      <w:start w:val="1"/>
+      <w:numFmt w:val="lowerRoman"/>
+      <w:lvlText w:val="%9."/>
+      <w:lvlJc w:val="right"/>
+      <w:pPr>
+        <w:ind w:left="6840" w:hanging="180"/>
+      </w:pPr>
+    </w:lvl>
+  </w:abstractNum>
+  <w:abstractNum w:abstractNumId="2">
+    <w:nsid w:val="24A33F13"/>
+    <w:multiLevelType w:val="hybridMultilevel"/>
+    <w:tmpl w:val="B4DE21F8"/>
+    <w:lvl w:ilvl="0" w:tplc="85AC8BEE">
+      <w:start w:val="1"/>
+      <w:numFmt w:val="decimal"/>
+      <w:lvlText w:val="%1)"/>
+      <w:lvlJc w:val="left"/>
+      <w:pPr>
+        <w:ind w:left="720" w:hanging="360"/>
+      </w:pPr>
+      <w:rPr>
+        <w:rFonts w:hint="default"/>
+      </w:rPr>
+    </w:lvl>
+    <w:lvl w:ilvl="1" w:tplc="04090019" w:tentative="1">
+      <w:start w:val="1"/>
+      <w:numFmt w:val="lowerLetter"/>
+      <w:lvlText w:val="%2."/>
+      <w:lvlJc w:val="left"/>
+      <w:pPr>
+        <w:ind w:left="1440" w:hanging="360"/>
+      </w:pPr>
+    </w:lvl>
+    <w:lvl w:ilvl="2" w:tplc="0409001B" w:tentative="1">
+      <w:start w:val="1"/>
+      <w:numFmt w:val="lowerRoman"/>
+      <w:lvlText w:val="%3."/>
+      <w:lvlJc w:val="right"/>
+      <w:pPr>
+        <w:ind w:left="2160" w:hanging="180"/>
+      </w:pPr>
+    </w:lvl>
+    <w:lvl w:ilvl="3" w:tplc="0409000F" w:tentative="1">
+      <w:start w:val="1"/>
+      <w:numFmt w:val="decimal"/>
+      <w:lvlText w:val="%4."/>
+      <w:lvlJc w:val="left"/>
+      <w:pPr>
+        <w:ind w:left="2880" w:hanging="360"/>
+      </w:pPr>
+    </w:lvl>
+    <w:lvl w:ilvl="4" w:tplc="04090019" w:tentative="1">
+      <w:start w:val="1"/>
+      <w:numFmt w:val="lowerLetter"/>
+      <w:lvlText w:val="%5."/>
+      <w:lvlJc w:val="left"/>
+      <w:pPr>
+        <w:ind w:left="3600" w:hanging="360"/>
+      </w:pPr>
+    </w:lvl>
+    <w:lvl w:ilvl="5" w:tplc="0409001B" w:tentative="1">
+      <w:start w:val="1"/>
+      <w:numFmt w:val="lowerRoman"/>
+      <w:lvlText w:val="%6."/>
+      <w:lvlJc w:val="right"/>
+      <w:pPr>
+        <w:ind w:left="4320" w:hanging="180"/>
+      </w:pPr>
+    </w:lvl>
+    <w:lvl w:ilvl="6" w:tplc="0409000F" w:tentative="1">
+      <w:start w:val="1"/>
+      <w:numFmt w:val="decimal"/>
+      <w:lvlText w:val="%7."/>
+      <w:lvlJc w:val="left"/>
+      <w:pPr>
+        <w:ind w:left="5040" w:hanging="360"/>
+      </w:pPr>
+    </w:lvl>
+    <w:lvl w:ilvl="7" w:tplc="04090019" w:tentative="1">
+      <w:start w:val="1"/>
+      <w:numFmt w:val="lowerLetter"/>
+      <w:lvlText w:val="%8."/>
+      <w:lvlJc w:val="left"/>
+      <w:pPr>
+        <w:ind w:left="5760" w:hanging="360"/>
+      </w:pPr>
+    </w:lvl>
+    <w:lvl w:ilvl="8" w:tplc="0409001B" w:tentative="1">
+      <w:start w:val="1"/>
+      <w:numFmt w:val="lowerRoman"/>
+      <w:lvlText w:val="%9."/>
+      <w:lvlJc w:val="right"/>
+      <w:pPr>
+        <w:ind w:left="6480" w:hanging="180"/>
+      </w:pPr>
+    </w:lvl>
+  </w:abstractNum>
+  <w:abstractNum w:abstractNumId="3">
+    <w:nsid w:val="3FC070D4"/>
+    <w:multiLevelType w:val="hybridMultilevel"/>
+    <w:tmpl w:val="9CF25990"/>
+    <w:lvl w:ilvl="0" w:tplc="4B600C20">
+      <w:start w:val="1"/>
+      <w:numFmt w:val="decimal"/>
+      <w:lvlText w:val="%1)"/>
+      <w:lvlJc w:val="left"/>
+      <w:pPr>
+        <w:ind w:left="1080" w:hanging="360"/>
+      </w:pPr>
+      <w:rPr>
+        <w:rFonts w:hint="default"/>
+      </w:rPr>
+    </w:lvl>
+    <w:lvl w:ilvl="1" w:tplc="04090019">
+      <w:start w:val="1"/>
+      <w:numFmt w:val="lowerLetter"/>
+      <w:lvlText w:val="%2."/>
+      <w:lvlJc w:val="left"/>
+      <w:pPr>
+        <w:ind w:left="1800" w:hanging="360"/>
+      </w:pPr>
+    </w:lvl>
+    <w:lvl w:ilvl="2" w:tplc="0409001B">
+      <w:start w:val="1"/>
+      <w:numFmt w:val="lowerRoman"/>
+      <w:lvlText w:val="%3."/>
+      <w:lvlJc w:val="right"/>
+      <w:pPr>
+        <w:ind w:left="2520" w:hanging="180"/>
+      </w:pPr>
+    </w:lvl>
+    <w:lvl w:ilvl="3" w:tplc="0409000F">
+      <w:start w:val="1"/>
+      <w:numFmt w:val="decimal"/>
+      <w:lvlText w:val="%4."/>
+      <w:lvlJc w:val="left"/>
+      <w:pPr>
+        <w:ind w:left="3240" w:hanging="360"/>
+      </w:pPr>
+    </w:lvl>
+    <w:lvl w:ilvl="4" w:tplc="04090019">
+      <w:start w:val="1"/>
+      <w:numFmt w:val="lowerLetter"/>
+      <w:lvlText w:val="%5."/>
+      <w:lvlJc w:val="left"/>
+      <w:pPr>
+        <w:ind w:left="3960" w:hanging="360"/>
+      </w:pPr>
+    </w:lvl>
+    <w:lvl w:ilvl="5" w:tplc="0409001B" w:tentative="1">
+      <w:start w:val="1"/>
+      <w:numFmt w:val="lowerRoman"/>
+      <w:lvlText w:val="%6."/>
+      <w:lvlJc w:val="right"/>
+      <w:pPr>
+        <w:ind w:left="4680" w:hanging="180"/>
+      </w:pPr>
+    </w:lvl>
+    <w:lvl w:ilvl="6" w:tplc="0409000F" w:tentative="1">
+      <w:start w:val="1"/>
+      <w:numFmt w:val="decimal"/>
+      <w:lvlText w:val="%7."/>
+      <w:lvlJc w:val="left"/>
+      <w:pPr>
+        <w:ind w:left="5400" w:hanging="360"/>
+      </w:pPr>
+    </w:lvl>
+    <w:lvl w:ilvl="7" w:tplc="04090019" w:tentative="1">
+      <w:start w:val="1"/>
+      <w:numFmt w:val="lowerLetter"/>
+      <w:lvlText w:val="%8."/>
+      <w:lvlJc w:val="left"/>
+      <w:pPr>
+        <w:ind w:left="6120" w:hanging="360"/>
+      </w:pPr>
+    </w:lvl>
+    <w:lvl w:ilvl="8" w:tplc="0409001B" w:tentative="1">
+      <w:start w:val="1"/>
+      <w:numFmt w:val="lowerRoman"/>
+      <w:lvlText w:val="%9."/>
+      <w:lvlJc w:val="right"/>
+      <w:pPr>
+        <w:ind w:left="6840" w:hanging="180"/>
+      </w:pPr>
+    </w:lvl>
+  </w:abstractNum>
+  <w:abstractNum w:abstractNumId="4">
+    <w:nsid w:val="409B35A4"/>
+    <w:multiLevelType w:val="hybridMultilevel"/>
+    <w:tmpl w:val="FF8E7224"/>
+    <w:lvl w:ilvl="0" w:tplc="51D4ADE0">
+      <w:start w:val="1"/>
+      <w:numFmt w:val="decimal"/>
+      <w:lvlText w:val="%1)"/>
+      <w:lvlJc w:val="left"/>
+      <w:pPr>
+        <w:ind w:left="720" w:hanging="360"/>
+      </w:pPr>
+      <w:rPr>
+        <w:rFonts w:hint="default"/>
+      </w:rPr>
+    </w:lvl>
+    <w:lvl w:ilvl="1" w:tplc="04090019">
+      <w:start w:val="1"/>
+      <w:numFmt w:val="lowerLetter"/>
+      <w:lvlText w:val="%2."/>
+      <w:lvlJc w:val="left"/>
+      <w:pPr>
+        <w:ind w:left="1440" w:hanging="360"/>
+      </w:pPr>
+    </w:lvl>
+    <w:lvl w:ilvl="2" w:tplc="0409001B" w:tentative="1">
+      <w:start w:val="1"/>
+      <w:numFmt w:val="lowerRoman"/>
+      <w:lvlText w:val="%3."/>
+      <w:lvlJc w:val="right"/>
+      <w:pPr>
+        <w:ind w:left="2160" w:hanging="180"/>
+      </w:pPr>
+    </w:lvl>
+    <w:lvl w:ilvl="3" w:tplc="0409000F" w:tentative="1">
+      <w:start w:val="1"/>
+      <w:numFmt w:val="decimal"/>
+      <w:lvlText w:val="%4."/>
+      <w:lvlJc w:val="left"/>
+      <w:pPr>
+        <w:ind w:left="2880" w:hanging="360"/>
+      </w:pPr>
+    </w:lvl>
+    <w:lvl w:ilvl="4" w:tplc="04090019" w:tentative="1">
+      <w:start w:val="1"/>
+      <w:numFmt w:val="lowerLetter"/>
+      <w:lvlText w:val="%5."/>
+      <w:lvlJc w:val="left"/>
+      <w:pPr>
+        <w:ind w:left="3600" w:hanging="360"/>
+      </w:pPr>
+    </w:lvl>
+    <w:lvl w:ilvl="5" w:tplc="0409001B" w:tentative="1">
+      <w:start w:val="1"/>
+      <w:numFmt w:val="lowerRoman"/>
+      <w:lvlText w:val="%6."/>
+      <w:lvlJc w:val="right"/>
+      <w:pPr>
+        <w:ind w:left="4320" w:hanging="180"/>
+      </w:pPr>
+    </w:lvl>
+    <w:lvl w:ilvl="6" w:tplc="0409000F" w:tentative="1">
+      <w:start w:val="1"/>
+      <w:numFmt w:val="decimal"/>
+      <w:lvlText w:val="%7."/>
+      <w:lvlJc w:val="left"/>
+      <w:pPr>
+        <w:ind w:left="5040" w:hanging="360"/>
+      </w:pPr>
+    </w:lvl>
+    <w:lvl w:ilvl="7" w:tplc="04090019" w:tentative="1">
+      <w:start w:val="1"/>
+      <w:numFmt w:val="lowerLetter"/>
+      <w:lvlText w:val="%8."/>
+      <w:lvlJc w:val="left"/>
+      <w:pPr>
+        <w:ind w:left="5760" w:hanging="360"/>
+      </w:pPr>
+    </w:lvl>
+    <w:lvl w:ilvl="8" w:tplc="0409001B" w:tentative="1">
+      <w:start w:val="1"/>
+      <w:numFmt w:val="lowerRoman"/>
+      <w:lvlText w:val="%9."/>
+      <w:lvlJc w:val="right"/>
+      <w:pPr>
+        <w:ind w:left="6480" w:hanging="180"/>
+      </w:pPr>
+    </w:lvl>
+  </w:abstractNum>
+  <w:num w:numId="1">
+    <w:abstractNumId w:val="1"/>
+  </w:num>
+  <w:num w:numId="2">
+    <w:abstractNumId w:val="3"/>
+  </w:num>
+  <w:num w:numId="3">
+    <w:abstractNumId w:val="2"/>
+  </w:num>
+  <w:num w:numId="4">
+    <w:abstractNumId w:val="4"/>
+  </w:num>
+  <w:num w:numId="5">
+    <w:abstractNumId w:val="0"/>
+  </w:num>
+</w:numbering>
 </file>
 
 <file path=word/styles.xml><?xml version="1.0" encoding="utf-8"?>
@@ -208,6 +2525,47 @@
     <w:semiHidden/>
     <w:unhideWhenUsed/>
   </w:style>
+  <w:style w:type="paragraph" w:styleId="ListParagraph">
+    <w:name w:val="List Paragraph"/>
+    <w:basedOn w:val="Normal"/>
+    <w:uiPriority w:val="34"/>
+    <w:qFormat/>
+    <w:rsid w:val="0069527D"/>
+    <w:pPr>
+      <w:ind w:left="720"/>
+      <w:contextualSpacing/>
+    </w:pPr>
+  </w:style>
+  <w:style w:type="paragraph" w:styleId="BalloonText">
+    <w:name w:val="Balloon Text"/>
+    <w:basedOn w:val="Normal"/>
+    <w:link w:val="BalloonTextChar"/>
+    <w:uiPriority w:val="99"/>
+    <w:semiHidden/>
+    <w:unhideWhenUsed/>
+    <w:rsid w:val="004F4A3E"/>
+    <w:pPr>
+      <w:spacing w:after="0" w:line="240" w:lineRule="auto"/>
+    </w:pPr>
+    <w:rPr>
+      <w:rFonts w:ascii="Tahoma" w:hAnsi="Tahoma" w:cs="Tahoma"/>
+      <w:sz w:val="16"/>
+      <w:szCs w:val="16"/>
+    </w:rPr>
+  </w:style>
+  <w:style w:type="character" w:customStyle="1" w:styleId="BalloonTextChar">
+    <w:name w:val="Balloon Text Char"/>
+    <w:basedOn w:val="DefaultParagraphFont"/>
+    <w:link w:val="BalloonText"/>
+    <w:uiPriority w:val="99"/>
+    <w:semiHidden/>
+    <w:rsid w:val="004F4A3E"/>
+    <w:rPr>
+      <w:rFonts w:ascii="Tahoma" w:hAnsi="Tahoma" w:cs="Tahoma"/>
+      <w:sz w:val="16"/>
+      <w:szCs w:val="16"/>
+    </w:rPr>
+  </w:style>
 </w:styles>
 </file>
 
@@ -397,6 +2755,47 @@
     <w:uiPriority w:val="99"/>
     <w:semiHidden/>
     <w:unhideWhenUsed/>
+  </w:style>
+  <w:style w:type="paragraph" w:styleId="ListParagraph">
+    <w:name w:val="List Paragraph"/>
+    <w:basedOn w:val="Normal"/>
+    <w:uiPriority w:val="34"/>
+    <w:qFormat/>
+    <w:rsid w:val="0069527D"/>
+    <w:pPr>
+      <w:ind w:left="720"/>
+      <w:contextualSpacing/>
+    </w:pPr>
+  </w:style>
+  <w:style w:type="paragraph" w:styleId="BalloonText">
+    <w:name w:val="Balloon Text"/>
+    <w:basedOn w:val="Normal"/>
+    <w:link w:val="BalloonTextChar"/>
+    <w:uiPriority w:val="99"/>
+    <w:semiHidden/>
+    <w:unhideWhenUsed/>
+    <w:rsid w:val="004F4A3E"/>
+    <w:pPr>
+      <w:spacing w:after="0" w:line="240" w:lineRule="auto"/>
+    </w:pPr>
+    <w:rPr>
+      <w:rFonts w:ascii="Tahoma" w:hAnsi="Tahoma" w:cs="Tahoma"/>
+      <w:sz w:val="16"/>
+      <w:szCs w:val="16"/>
+    </w:rPr>
+  </w:style>
+  <w:style w:type="character" w:customStyle="1" w:styleId="BalloonTextChar">
+    <w:name w:val="Balloon Text Char"/>
+    <w:basedOn w:val="DefaultParagraphFont"/>
+    <w:link w:val="BalloonText"/>
+    <w:uiPriority w:val="99"/>
+    <w:semiHidden/>
+    <w:rsid w:val="004F4A3E"/>
+    <w:rPr>
+      <w:rFonts w:ascii="Tahoma" w:hAnsi="Tahoma" w:cs="Tahoma"/>
+      <w:sz w:val="16"/>
+      <w:szCs w:val="16"/>
+    </w:rPr>
   </w:style>
 </w:styles>
 </file>

</xml_diff>